<commit_message>
added presentation files, docs, an some more pictures and audio. Edited the convertor.py, wav.py and test_main.py files.
</commit_message>
<xml_diff>
--- a/raus_dokumentace_bmp-wav_convertor.docx
+++ b/raus_dokumentace_bmp-wav_convertor.docx
@@ -229,6 +229,9 @@
               </w:rPr>
             </w:pPr>
             <w:r>
+              <w:rPr>
+                <w:noProof/>
+              </w:rPr>
               <w:drawing>
                 <wp:inline distT="0" distB="0" distL="0" distR="0" wp14:anchorId="2CEF1EB4" wp14:editId="07777777">
                   <wp:extent cx="3057525" cy="495300"/>
@@ -2526,21 +2529,8 @@
             <w:tcW w:w="3856" w:type="dxa"/>
           </w:tcPr>
           <w:p>
-            <w:proofErr w:type="gramStart"/>
             <w:r>
-              <w:t>./</w:t>
-            </w:r>
-            <w:proofErr w:type="gramEnd"/>
-            <w:r>
-              <w:t>main.py</w:t>
-            </w:r>
-            <w:proofErr w:type="gramStart"/>
-            <w:r>
-              <w:t>; .</w:t>
-            </w:r>
-            <w:proofErr w:type="gramEnd"/>
-            <w:r>
-              <w:t>/</w:t>
+              <w:t>./main.py; ./</w:t>
             </w:r>
             <w:proofErr w:type="spellStart"/>
             <w:r>
@@ -2566,7 +2556,10 @@
           </w:tcPr>
           <w:p>
             <w:r>
-              <w:t>80 h</w:t>
+              <w:t>100</w:t>
+            </w:r>
+            <w:r>
+              <w:t xml:space="preserve"> h</w:t>
             </w:r>
           </w:p>
         </w:tc>
@@ -2597,12 +2590,10 @@
             <w:tcW w:w="3856" w:type="dxa"/>
           </w:tcPr>
           <w:p>
-            <w:proofErr w:type="gramStart"/>
             <w:r>
               <w:t>./</w:t>
             </w:r>
             <w:proofErr w:type="spellStart"/>
-            <w:proofErr w:type="gramEnd"/>
             <w:r>
               <w:t>content</w:t>
             </w:r>
@@ -2662,12 +2653,10 @@
             <w:tcW w:w="3856" w:type="dxa"/>
           </w:tcPr>
           <w:p>
-            <w:proofErr w:type="gramStart"/>
             <w:r>
               <w:t>./</w:t>
             </w:r>
             <w:proofErr w:type="spellStart"/>
-            <w:proofErr w:type="gramEnd"/>
             <w:r>
               <w:t>content</w:t>
             </w:r>
@@ -2719,12 +2708,10 @@
             <w:tcW w:w="3856" w:type="dxa"/>
           </w:tcPr>
           <w:p>
-            <w:proofErr w:type="gramStart"/>
             <w:r>
               <w:t>./</w:t>
             </w:r>
             <w:proofErr w:type="spellStart"/>
-            <w:proofErr w:type="gramEnd"/>
             <w:r>
               <w:t>content</w:t>
             </w:r>
@@ -2771,12 +2758,10 @@
             <w:tcW w:w="3856" w:type="dxa"/>
           </w:tcPr>
           <w:p>
-            <w:proofErr w:type="gramStart"/>
             <w:r>
               <w:t>./</w:t>
             </w:r>
             <w:proofErr w:type="spellStart"/>
-            <w:proofErr w:type="gramEnd"/>
             <w:r>
               <w:t>content</w:t>
             </w:r>
@@ -2801,6 +2786,48 @@
           <w:p>
             <w:r>
               <w:t>2 h</w:t>
+            </w:r>
+          </w:p>
+        </w:tc>
+      </w:tr>
+      <w:tr>
+        <w:tc>
+          <w:tcPr>
+            <w:tcW w:w="2405" w:type="dxa"/>
+          </w:tcPr>
+          <w:p>
+            <w:r>
+              <w:t>Prezentace</w:t>
+            </w:r>
+          </w:p>
+        </w:tc>
+        <w:tc>
+          <w:tcPr>
+            <w:tcW w:w="6492" w:type="dxa"/>
+          </w:tcPr>
+          <w:p>
+            <w:r>
+              <w:t>[PowerPoint] Převodník.pptx</w:t>
+            </w:r>
+          </w:p>
+        </w:tc>
+        <w:tc>
+          <w:tcPr>
+            <w:tcW w:w="3856" w:type="dxa"/>
+          </w:tcPr>
+          <w:p>
+            <w:r>
+              <w:t>./Převodník.pptx</w:t>
+            </w:r>
+          </w:p>
+        </w:tc>
+        <w:tc>
+          <w:tcPr>
+            <w:tcW w:w="1989" w:type="dxa"/>
+          </w:tcPr>
+          <w:p>
+            <w:r>
+              <w:t>2h</w:t>
             </w:r>
           </w:p>
         </w:tc>
@@ -3586,6 +3613,9 @@
         <w:keepNext/>
       </w:pPr>
       <w:r>
+        <w:rPr>
+          <w:noProof/>
+        </w:rPr>
         <w:lastRenderedPageBreak/>
         <w:drawing>
           <wp:inline distT="0" distB="0" distL="0" distR="0" wp14:anchorId="5AC12FE0" wp14:editId="61FAF582">
@@ -3743,6 +3773,9 @@
         <w:keepNext/>
       </w:pPr>
       <w:r>
+        <w:rPr>
+          <w:noProof/>
+        </w:rPr>
         <w:drawing>
           <wp:inline distT="0" distB="0" distL="0" distR="0" wp14:anchorId="2605B1B2" wp14:editId="3844C2F8">
             <wp:extent cx="5580380" cy="2148840"/>
@@ -4017,6 +4050,9 @@
         <w:keepNext/>
       </w:pPr>
       <w:r>
+        <w:rPr>
+          <w:noProof/>
+        </w:rPr>
         <w:drawing>
           <wp:inline distT="0" distB="0" distL="0" distR="0" wp14:anchorId="3B389847" wp14:editId="77B95828">
             <wp:extent cx="5442758" cy="382558"/>
@@ -4884,21 +4920,8 @@
       </w:r>
       <w:proofErr w:type="spellEnd"/>
       <w:r>
-        <w:t xml:space="preserve"> </w:t>
-      </w:r>
-      <w:proofErr w:type="gramStart"/>
-      <w:r>
-        <w:t>1a</w:t>
-      </w:r>
-      <w:proofErr w:type="gramEnd"/>
-      <w:r>
-        <w:t xml:space="preserve"> </w:t>
-      </w:r>
-      <w:proofErr w:type="gramStart"/>
-      <w:r>
-        <w:t>0d</w:t>
-      </w:r>
-      <w:proofErr w:type="gramEnd"/>
+        <w:t xml:space="preserve"> 1a 0d</w:t>
+      </w:r>
     </w:p>
     <w:p>
       <w:pPr>
@@ -4906,6 +4929,9 @@
         <w:keepNext/>
       </w:pPr>
       <w:r>
+        <w:rPr>
+          <w:noProof/>
+        </w:rPr>
         <w:lastRenderedPageBreak/>
         <w:drawing>
           <wp:inline distT="0" distB="0" distL="0" distR="0" wp14:anchorId="57B59BD6" wp14:editId="57AA9D6B">
@@ -5338,7 +5364,6 @@
         <w:pStyle w:val="kd"/>
       </w:pPr>
       <w:proofErr w:type="spellStart"/>
-      <w:proofErr w:type="gramStart"/>
       <w:r>
         <w:t>py</w:t>
       </w:r>
@@ -5347,11 +5372,7 @@
         <w:t xml:space="preserve"> </w:t>
       </w:r>
       <w:r>
-        <w:t>.</w:t>
-      </w:r>
-      <w:proofErr w:type="gramEnd"/>
-      <w:r>
-        <w:t>/</w:t>
+        <w:t>./</w:t>
       </w:r>
       <w:r>
         <w:t>main.py -</w:t>
@@ -5399,15 +5420,7 @@
         <w:t xml:space="preserve">&gt; </w:t>
       </w:r>
       <w:r>
-        <w:t>[--</w:t>
-      </w:r>
-      <w:proofErr w:type="gramStart"/>
-      <w:r>
-        <w:t>show -s</w:t>
-      </w:r>
-      <w:proofErr w:type="gramEnd"/>
-      <w:r>
-        <w:t>] [--show-</w:t>
+        <w:t>[--show -s] [--show-</w:t>
       </w:r>
       <w:proofErr w:type="spellStart"/>
       <w:r>
@@ -5418,7 +5431,6 @@
         <w:t>-</w:t>
       </w:r>
       <w:proofErr w:type="spellStart"/>
-      <w:proofErr w:type="gramStart"/>
       <w:r>
         <w:t>axes</w:t>
       </w:r>
@@ -5431,7 +5443,6 @@
         <w:t>sx</w:t>
       </w:r>
       <w:proofErr w:type="spellEnd"/>
-      <w:proofErr w:type="gramEnd"/>
       <w:r>
         <w:t>]</w:t>
       </w:r>
@@ -5569,7 +5580,6 @@
         <w:pStyle w:val="kd"/>
       </w:pPr>
       <w:proofErr w:type="spellStart"/>
-      <w:proofErr w:type="gramStart"/>
       <w:r>
         <w:t>py</w:t>
       </w:r>
@@ -5578,11 +5588,7 @@
         <w:t xml:space="preserve"> </w:t>
       </w:r>
       <w:r>
-        <w:t>.</w:t>
-      </w:r>
-      <w:proofErr w:type="gramEnd"/>
-      <w:r>
-        <w:t>/</w:t>
+        <w:t>./</w:t>
       </w:r>
       <w:r>
         <w:t>main.py -</w:t>
@@ -5617,6 +5623,9 @@
         <w:pStyle w:val="obrzel"/>
       </w:pPr>
       <w:r>
+        <w:rPr>
+          <w:noProof/>
+        </w:rPr>
         <w:lastRenderedPageBreak/>
         <w:drawing>
           <wp:inline distT="0" distB="0" distL="0" distR="0" wp14:anchorId="6F68EDA5" wp14:editId="1EE74C45">
@@ -5712,12 +5721,10 @@
         <w:t xml:space="preserve">Inicializace pole </w:t>
       </w:r>
       <w:proofErr w:type="spellStart"/>
-      <w:proofErr w:type="gramStart"/>
       <w:r>
         <w:t>np.ndarray</w:t>
       </w:r>
       <w:proofErr w:type="spellEnd"/>
-      <w:proofErr w:type="gramEnd"/>
       <w:r>
         <w:t xml:space="preserve"> typu uint8 s rozměry (výška, šířka, 4).</w:t>
       </w:r>
@@ -5909,7 +5916,6 @@
         <w:pStyle w:val="kd"/>
       </w:pPr>
       <w:proofErr w:type="spellStart"/>
-      <w:proofErr w:type="gramStart"/>
       <w:r>
         <w:t>py</w:t>
       </w:r>
@@ -5918,11 +5924,7 @@
         <w:t xml:space="preserve"> </w:t>
       </w:r>
       <w:r>
-        <w:t>.</w:t>
-      </w:r>
-      <w:proofErr w:type="gramEnd"/>
-      <w:r>
-        <w:t>/</w:t>
+        <w:t>./</w:t>
       </w:r>
       <w:r>
         <w:t>main.py -</w:t>
@@ -5976,15 +5978,7 @@
         <w:t xml:space="preserve">&gt; </w:t>
       </w:r>
       <w:r>
-        <w:t>[--</w:t>
-      </w:r>
-      <w:proofErr w:type="gramStart"/>
-      <w:r>
-        <w:t>show -s</w:t>
-      </w:r>
-      <w:proofErr w:type="gramEnd"/>
-      <w:r>
-        <w:t>] [--show-</w:t>
+        <w:t>[--show -s] [--show-</w:t>
       </w:r>
       <w:proofErr w:type="spellStart"/>
       <w:r>
@@ -5995,7 +5989,6 @@
         <w:t>-</w:t>
       </w:r>
       <w:proofErr w:type="spellStart"/>
-      <w:proofErr w:type="gramStart"/>
       <w:r>
         <w:t>axes</w:t>
       </w:r>
@@ -6008,7 +6001,6 @@
         <w:t>sx</w:t>
       </w:r>
       <w:proofErr w:type="spellEnd"/>
-      <w:proofErr w:type="gramEnd"/>
       <w:r>
         <w:t>]</w:t>
       </w:r>
@@ -6143,7 +6135,6 @@
         </w:rPr>
       </w:pPr>
       <w:proofErr w:type="spellStart"/>
-      <w:proofErr w:type="gramStart"/>
       <w:r>
         <w:rPr>
           <w:rFonts w:ascii="Consolas" w:hAnsi="Consolas"/>
@@ -6159,51 +6150,42 @@
           <w:sz w:val="20"/>
           <w:szCs w:val="20"/>
         </w:rPr>
-        <w:t xml:space="preserve"> .</w:t>
-      </w:r>
-      <w:proofErr w:type="gramEnd"/>
+        <w:t xml:space="preserve"> ./main.py -</w:t>
+      </w:r>
+      <w:proofErr w:type="spellStart"/>
       <w:r>
         <w:rPr>
           <w:rFonts w:ascii="Consolas" w:hAnsi="Consolas"/>
           <w:sz w:val="20"/>
           <w:szCs w:val="20"/>
         </w:rPr>
-        <w:t>/main.py -</w:t>
-      </w:r>
-      <w:proofErr w:type="spellStart"/>
+        <w:t>gw</w:t>
+      </w:r>
+      <w:proofErr w:type="spellEnd"/>
       <w:r>
         <w:rPr>
           <w:rFonts w:ascii="Consolas" w:hAnsi="Consolas"/>
           <w:sz w:val="20"/>
           <w:szCs w:val="20"/>
         </w:rPr>
-        <w:t>gw</w:t>
-      </w:r>
-      <w:proofErr w:type="spellEnd"/>
+        <w:t xml:space="preserve"> 1000 .\</w:t>
+      </w:r>
+      <w:proofErr w:type="spellStart"/>
       <w:r>
         <w:rPr>
           <w:rFonts w:ascii="Consolas" w:hAnsi="Consolas"/>
           <w:sz w:val="20"/>
           <w:szCs w:val="20"/>
         </w:rPr>
-        <w:t xml:space="preserve"> 1000 .\</w:t>
-      </w:r>
-      <w:proofErr w:type="spellStart"/>
+        <w:t>content</w:t>
+      </w:r>
+      <w:proofErr w:type="spellEnd"/>
       <w:r>
         <w:rPr>
           <w:rFonts w:ascii="Consolas" w:hAnsi="Consolas"/>
           <w:sz w:val="20"/>
           <w:szCs w:val="20"/>
         </w:rPr>
-        <w:t>content</w:t>
-      </w:r>
-      <w:proofErr w:type="spellEnd"/>
-      <w:r>
-        <w:rPr>
-          <w:rFonts w:ascii="Consolas" w:hAnsi="Consolas"/>
-          <w:sz w:val="20"/>
-          <w:szCs w:val="20"/>
-        </w:rPr>
         <w:t>\media\out\random_wave.wav -s</w:t>
       </w:r>
     </w:p>
@@ -6217,8 +6199,11 @@
         <w:pStyle w:val="obrzel"/>
       </w:pPr>
       <w:r>
+        <w:rPr>
+          <w:noProof/>
+        </w:rPr>
         <w:drawing>
-          <wp:inline distT="0" distB="0" distL="0" distR="0" wp14:anchorId="421D5262" wp14:editId="1284B7A2">
+          <wp:inline distT="0" distB="0" distL="0" distR="0" wp14:anchorId="421D5262" wp14:editId="0BFD9F1B">
             <wp:extent cx="5575300" cy="1710055"/>
             <wp:effectExtent l="0" t="0" r="6350" b="4445"/>
             <wp:docPr id="1015398371" name="Picture 9"/>
@@ -6516,7 +6501,6 @@
         <w:pStyle w:val="kd"/>
       </w:pPr>
       <w:proofErr w:type="spellStart"/>
-      <w:proofErr w:type="gramStart"/>
       <w:r>
         <w:t>py</w:t>
       </w:r>
@@ -6525,11 +6509,7 @@
         <w:t xml:space="preserve"> </w:t>
       </w:r>
       <w:r>
-        <w:t>.</w:t>
-      </w:r>
-      <w:proofErr w:type="gramEnd"/>
-      <w:r>
-        <w:t>/</w:t>
+        <w:t>./</w:t>
       </w:r>
       <w:r>
         <w:t>main.py -</w:t>
@@ -6562,15 +6542,7 @@
         <w:t xml:space="preserve">-f &lt;frekvence&gt; </w:t>
       </w:r>
       <w:r>
-        <w:t>[--</w:t>
-      </w:r>
-      <w:proofErr w:type="gramStart"/>
-      <w:r>
-        <w:t>show -s</w:t>
-      </w:r>
-      <w:proofErr w:type="gramEnd"/>
-      <w:r>
-        <w:t>] [--show-</w:t>
+        <w:t>[--show -s] [--show-</w:t>
       </w:r>
       <w:proofErr w:type="spellStart"/>
       <w:r>
@@ -6581,7 +6553,6 @@
         <w:t>-</w:t>
       </w:r>
       <w:proofErr w:type="spellStart"/>
-      <w:proofErr w:type="gramStart"/>
       <w:r>
         <w:t>axes</w:t>
       </w:r>
@@ -6594,7 +6565,6 @@
         <w:t>sx</w:t>
       </w:r>
       <w:proofErr w:type="spellEnd"/>
-      <w:proofErr w:type="gramEnd"/>
       <w:r>
         <w:t>]</w:t>
       </w:r>
@@ -6729,7 +6699,6 @@
         </w:rPr>
       </w:pPr>
       <w:proofErr w:type="spellStart"/>
-      <w:proofErr w:type="gramStart"/>
       <w:r>
         <w:rPr>
           <w:rFonts w:ascii="Consolas" w:hAnsi="Consolas"/>
@@ -6745,63 +6714,44 @@
           <w:sz w:val="20"/>
           <w:szCs w:val="20"/>
         </w:rPr>
-        <w:t xml:space="preserve"> .</w:t>
-      </w:r>
-      <w:proofErr w:type="gramEnd"/>
+        <w:t xml:space="preserve"> ./main.py -</w:t>
+      </w:r>
+      <w:proofErr w:type="spellStart"/>
       <w:r>
         <w:rPr>
           <w:rFonts w:ascii="Consolas" w:hAnsi="Consolas"/>
           <w:sz w:val="20"/>
           <w:szCs w:val="20"/>
         </w:rPr>
-        <w:t>/main.py -</w:t>
-      </w:r>
-      <w:proofErr w:type="spellStart"/>
+        <w:t>gw</w:t>
+      </w:r>
+      <w:proofErr w:type="spellEnd"/>
       <w:r>
         <w:rPr>
           <w:rFonts w:ascii="Consolas" w:hAnsi="Consolas"/>
           <w:sz w:val="20"/>
           <w:szCs w:val="20"/>
         </w:rPr>
-        <w:t>gw</w:t>
-      </w:r>
-      <w:proofErr w:type="spellEnd"/>
+        <w:t xml:space="preserve"> 1000 .\</w:t>
+      </w:r>
+      <w:proofErr w:type="spellStart"/>
       <w:r>
         <w:rPr>
           <w:rFonts w:ascii="Consolas" w:hAnsi="Consolas"/>
           <w:sz w:val="20"/>
           <w:szCs w:val="20"/>
         </w:rPr>
-        <w:t xml:space="preserve"> 1000 .\</w:t>
-      </w:r>
-      <w:proofErr w:type="spellStart"/>
+        <w:t>content</w:t>
+      </w:r>
+      <w:proofErr w:type="spellEnd"/>
       <w:r>
         <w:rPr>
           <w:rFonts w:ascii="Consolas" w:hAnsi="Consolas"/>
           <w:sz w:val="20"/>
           <w:szCs w:val="20"/>
         </w:rPr>
-        <w:t>content</w:t>
-      </w:r>
-      <w:proofErr w:type="spellEnd"/>
-      <w:r>
-        <w:rPr>
-          <w:rFonts w:ascii="Consolas" w:hAnsi="Consolas"/>
-          <w:sz w:val="20"/>
-          <w:szCs w:val="20"/>
-        </w:rPr>
-        <w:t xml:space="preserve">\media\out\sine_wave.wav -f </w:t>
-      </w:r>
-      <w:proofErr w:type="gramStart"/>
-      <w:r>
-        <w:rPr>
-          <w:rFonts w:ascii="Consolas" w:hAnsi="Consolas"/>
-          <w:sz w:val="20"/>
-          <w:szCs w:val="20"/>
-        </w:rPr>
-        <w:t>440 -s</w:t>
-      </w:r>
-      <w:proofErr w:type="gramEnd"/>
+        <w:t>\media\out\sine_wave.wav -f 440 -s</w:t>
+      </w:r>
     </w:p>
     <w:p>
       <w:r>
@@ -6813,9 +6763,12 @@
         <w:pStyle w:val="obrzel"/>
       </w:pPr>
       <w:r>
+        <w:rPr>
+          <w:noProof/>
+        </w:rPr>
         <w:lastRenderedPageBreak/>
         <w:drawing>
-          <wp:inline distT="0" distB="0" distL="0" distR="0" wp14:anchorId="4A434D56" wp14:editId="4931B1F4">
+          <wp:inline distT="0" distB="0" distL="0" distR="0" wp14:anchorId="4A434D56" wp14:editId="7033BD9A">
             <wp:extent cx="5581650" cy="2250440"/>
             <wp:effectExtent l="0" t="0" r="0" b="0"/>
             <wp:docPr id="2104231494" name="Picture 8"/>
@@ -7122,7 +7075,6 @@
         <w:pStyle w:val="kd"/>
       </w:pPr>
       <w:proofErr w:type="spellStart"/>
-      <w:proofErr w:type="gramStart"/>
       <w:r>
         <w:t>py</w:t>
       </w:r>
@@ -7131,11 +7083,7 @@
         <w:t xml:space="preserve"> </w:t>
       </w:r>
       <w:r>
-        <w:t>.</w:t>
-      </w:r>
-      <w:proofErr w:type="gramEnd"/>
-      <w:r>
-        <w:t>/</w:t>
+        <w:t>./</w:t>
       </w:r>
       <w:r>
         <w:t>main.py --</w:t>
@@ -7149,15 +7097,7 @@
         <w:t xml:space="preserve"> &lt;vstup.bmp&gt; &lt;vystup.wav&gt; </w:t>
       </w:r>
       <w:r>
-        <w:t>[--</w:t>
-      </w:r>
-      <w:proofErr w:type="gramStart"/>
-      <w:r>
-        <w:t>show -s</w:t>
-      </w:r>
-      <w:proofErr w:type="gramEnd"/>
-      <w:r>
-        <w:t>] [--show-</w:t>
+        <w:t>[--show -s] [--show-</w:t>
       </w:r>
       <w:proofErr w:type="spellStart"/>
       <w:r>
@@ -7168,7 +7108,6 @@
         <w:t>-</w:t>
       </w:r>
       <w:proofErr w:type="spellStart"/>
-      <w:proofErr w:type="gramStart"/>
       <w:r>
         <w:t>axes</w:t>
       </w:r>
@@ -7181,7 +7120,6 @@
         <w:t>sx</w:t>
       </w:r>
       <w:proofErr w:type="spellEnd"/>
-      <w:proofErr w:type="gramEnd"/>
       <w:r>
         <w:t>]</w:t>
       </w:r>
@@ -7246,7 +7184,6 @@
         <w:pStyle w:val="kd"/>
       </w:pPr>
       <w:proofErr w:type="spellStart"/>
-      <w:proofErr w:type="gramStart"/>
       <w:r>
         <w:t>py</w:t>
       </w:r>
@@ -7255,57 +7192,53 @@
         <w:t xml:space="preserve"> </w:t>
       </w:r>
       <w:r>
-        <w:t>.</w:t>
-      </w:r>
-      <w:proofErr w:type="gramEnd"/>
+        <w:t>./</w:t>
+      </w:r>
+      <w:r>
+        <w:t>main.py --</w:t>
+      </w:r>
+      <w:proofErr w:type="spellStart"/>
+      <w:r>
+        <w:t>convert</w:t>
+      </w:r>
+      <w:proofErr w:type="spellEnd"/>
+      <w:r>
+        <w:t xml:space="preserve"> ./</w:t>
+      </w:r>
+      <w:proofErr w:type="spellStart"/>
+      <w:r>
+        <w:t>content</w:t>
+      </w:r>
+      <w:proofErr w:type="spellEnd"/>
+      <w:r>
+        <w:t>/media/</w:t>
+      </w:r>
+      <w:proofErr w:type="spellStart"/>
+      <w:r>
+        <w:t>bmp</w:t>
+      </w:r>
+      <w:proofErr w:type="spellEnd"/>
       <w:r>
         <w:t>/</w:t>
       </w:r>
       <w:r>
-        <w:t>main.py --</w:t>
+        <w:t>1bit</w:t>
+      </w:r>
+      <w:r>
+        <w:t>.bmp ./</w:t>
       </w:r>
       <w:proofErr w:type="spellStart"/>
       <w:r>
-        <w:t>convert</w:t>
+        <w:t>content</w:t>
       </w:r>
       <w:proofErr w:type="spellEnd"/>
       <w:r>
-        <w:t xml:space="preserve"> ./</w:t>
-      </w:r>
-      <w:proofErr w:type="spellStart"/>
-      <w:r>
-        <w:t>content</w:t>
-      </w:r>
-      <w:proofErr w:type="spellEnd"/>
-      <w:r>
-        <w:t>/media/</w:t>
-      </w:r>
-      <w:proofErr w:type="spellStart"/>
-      <w:r>
-        <w:t>bmp</w:t>
-      </w:r>
-      <w:proofErr w:type="spellEnd"/>
-      <w:r>
-        <w:t>/</w:t>
+        <w:t>/media/out/</w:t>
       </w:r>
       <w:r>
         <w:t>1bit</w:t>
       </w:r>
       <w:r>
-        <w:t>.bmp ./</w:t>
-      </w:r>
-      <w:proofErr w:type="spellStart"/>
-      <w:r>
-        <w:t>content</w:t>
-      </w:r>
-      <w:proofErr w:type="spellEnd"/>
-      <w:r>
-        <w:t>/media/out/</w:t>
-      </w:r>
-      <w:r>
-        <w:t>1bit</w:t>
-      </w:r>
-      <w:r>
         <w:t>.wav –show</w:t>
       </w:r>
     </w:p>
@@ -7314,6 +7247,9 @@
         <w:pStyle w:val="obrzel"/>
       </w:pPr>
       <w:r>
+        <w:rPr>
+          <w:noProof/>
+        </w:rPr>
         <w:drawing>
           <wp:inline distT="0" distB="0" distL="0" distR="0" wp14:anchorId="0530A1D3" wp14:editId="5E94998A">
             <wp:extent cx="5569585" cy="2885440"/>
@@ -7639,15 +7575,7 @@
         <w:t xml:space="preserve">] </w:t>
       </w:r>
       <w:r>
-        <w:t>[--</w:t>
-      </w:r>
-      <w:proofErr w:type="gramStart"/>
-      <w:r>
-        <w:t>show -s</w:t>
-      </w:r>
-      <w:proofErr w:type="gramEnd"/>
-      <w:r>
-        <w:t>] [--show-</w:t>
+        <w:t>[--show -s] [--show-</w:t>
       </w:r>
       <w:proofErr w:type="spellStart"/>
       <w:r>
@@ -7658,7 +7586,6 @@
         <w:t>-</w:t>
       </w:r>
       <w:proofErr w:type="spellStart"/>
-      <w:proofErr w:type="gramStart"/>
       <w:r>
         <w:t>axes</w:t>
       </w:r>
@@ -7671,7 +7598,6 @@
         <w:t>sx</w:t>
       </w:r>
       <w:proofErr w:type="spellEnd"/>
-      <w:proofErr w:type="gramEnd"/>
       <w:r>
         <w:t>]</w:t>
       </w:r>
@@ -7763,17 +7689,12 @@
         <w:pStyle w:val="kd"/>
       </w:pPr>
       <w:proofErr w:type="spellStart"/>
-      <w:proofErr w:type="gramStart"/>
       <w:r>
         <w:t>py</w:t>
       </w:r>
       <w:proofErr w:type="spellEnd"/>
       <w:r>
-        <w:t xml:space="preserve"> .</w:t>
-      </w:r>
-      <w:proofErr w:type="gramEnd"/>
-      <w:r>
-        <w:t>\main.py --</w:t>
+        <w:t xml:space="preserve"> .\main.py --</w:t>
       </w:r>
       <w:proofErr w:type="spellStart"/>
       <w:r>
@@ -7805,6 +7726,9 @@
         <w:pStyle w:val="obrzel"/>
       </w:pPr>
       <w:r>
+        <w:rPr>
+          <w:noProof/>
+        </w:rPr>
         <w:lastRenderedPageBreak/>
         <w:drawing>
           <wp:inline distT="0" distB="0" distL="0" distR="0" wp14:anchorId="51A24B33" wp14:editId="68371513">
@@ -7879,17 +7803,12 @@
         <w:pStyle w:val="kd"/>
       </w:pPr>
       <w:proofErr w:type="spellStart"/>
-      <w:proofErr w:type="gramStart"/>
       <w:r>
         <w:t>py</w:t>
       </w:r>
       <w:proofErr w:type="spellEnd"/>
       <w:r>
-        <w:t xml:space="preserve"> .</w:t>
-      </w:r>
-      <w:proofErr w:type="gramEnd"/>
-      <w:r>
-        <w:t>\main.py --</w:t>
+        <w:t xml:space="preserve"> .\main.py --</w:t>
       </w:r>
       <w:proofErr w:type="spellStart"/>
       <w:r>
@@ -7913,15 +7832,7 @@
       </w:r>
       <w:proofErr w:type="spellEnd"/>
       <w:r>
-        <w:t>/media/out/1bit.bmp -</w:t>
-      </w:r>
-      <w:proofErr w:type="gramStart"/>
-      <w:r>
-        <w:t>s -d</w:t>
-      </w:r>
-      <w:proofErr w:type="gramEnd"/>
-      <w:r>
-        <w:t xml:space="preserve"> 30 20</w:t>
+        <w:t>/media/out/1bit.bmp -s -d 30 20</w:t>
       </w:r>
     </w:p>
     <w:p>
@@ -7929,6 +7840,9 @@
         <w:pStyle w:val="obrzel"/>
       </w:pPr>
       <w:r>
+        <w:rPr>
+          <w:noProof/>
+        </w:rPr>
         <w:drawing>
           <wp:inline distT="0" distB="0" distL="0" distR="0" wp14:anchorId="36BC9738" wp14:editId="3063300C">
             <wp:extent cx="5569585" cy="2885440"/>
@@ -8002,17 +7916,12 @@
         <w:pStyle w:val="kd"/>
       </w:pPr>
       <w:proofErr w:type="spellStart"/>
-      <w:proofErr w:type="gramStart"/>
       <w:r>
         <w:t>py</w:t>
       </w:r>
       <w:proofErr w:type="spellEnd"/>
       <w:r>
-        <w:t xml:space="preserve"> .</w:t>
-      </w:r>
-      <w:proofErr w:type="gramEnd"/>
-      <w:r>
-        <w:t>\main.py --</w:t>
+        <w:t xml:space="preserve"> .\main.py --</w:t>
       </w:r>
       <w:proofErr w:type="spellStart"/>
       <w:r>
@@ -8036,15 +7945,7 @@
       </w:r>
       <w:proofErr w:type="spellEnd"/>
       <w:r>
-        <w:t>/media/out/1bit.bmp -</w:t>
-      </w:r>
-      <w:proofErr w:type="gramStart"/>
-      <w:r>
-        <w:t>s -d</w:t>
-      </w:r>
-      <w:proofErr w:type="gramEnd"/>
-      <w:r>
-        <w:t xml:space="preserve"> 30 40</w:t>
+        <w:t>/media/out/1bit.bmp -s -d 30 40</w:t>
       </w:r>
     </w:p>
     <w:p>
@@ -8052,6 +7953,9 @@
         <w:pStyle w:val="obrzel"/>
       </w:pPr>
       <w:r>
+        <w:rPr>
+          <w:noProof/>
+        </w:rPr>
         <w:lastRenderedPageBreak/>
         <w:drawing>
           <wp:inline distT="0" distB="0" distL="0" distR="0" wp14:anchorId="1F543486" wp14:editId="1F63A097">
@@ -8409,7 +8313,6 @@
         <w:pStyle w:val="kd"/>
       </w:pPr>
       <w:proofErr w:type="spellStart"/>
-      <w:proofErr w:type="gramStart"/>
       <w:r>
         <w:t>py</w:t>
       </w:r>
@@ -8418,11 +8321,7 @@
         <w:t xml:space="preserve"> </w:t>
       </w:r>
       <w:r>
-        <w:t>.</w:t>
-      </w:r>
-      <w:proofErr w:type="gramEnd"/>
-      <w:r>
-        <w:t>/</w:t>
+        <w:t>./</w:t>
       </w:r>
       <w:r>
         <w:t>main.py -</w:t>
@@ -8434,15 +8333,7 @@
         <w:t xml:space="preserve"> &lt;soubor.wav nebo soubor.bmp&gt; </w:t>
       </w:r>
       <w:r>
-        <w:t>[--</w:t>
-      </w:r>
-      <w:proofErr w:type="gramStart"/>
-      <w:r>
-        <w:t>show -s</w:t>
-      </w:r>
-      <w:proofErr w:type="gramEnd"/>
-      <w:r>
-        <w:t>]</w:t>
+        <w:t>[--show -s]</w:t>
       </w:r>
       <w:r>
         <w:t xml:space="preserve"> </w:t>
@@ -8459,7 +8350,6 @@
         <w:t>-</w:t>
       </w:r>
       <w:proofErr w:type="spellStart"/>
-      <w:proofErr w:type="gramStart"/>
       <w:r>
         <w:t>axes</w:t>
       </w:r>
@@ -8472,7 +8362,6 @@
         <w:t>sx</w:t>
       </w:r>
       <w:proofErr w:type="spellEnd"/>
-      <w:proofErr w:type="gramEnd"/>
       <w:r>
         <w:t xml:space="preserve">] </w:t>
       </w:r>
@@ -8603,17 +8492,12 @@
         <w:pStyle w:val="kd"/>
       </w:pPr>
       <w:proofErr w:type="spellStart"/>
-      <w:proofErr w:type="gramStart"/>
       <w:r>
         <w:t>py</w:t>
       </w:r>
       <w:proofErr w:type="spellEnd"/>
       <w:r>
-        <w:t xml:space="preserve"> .</w:t>
-      </w:r>
-      <w:proofErr w:type="gramEnd"/>
-      <w:r>
-        <w:t>\main.py -i .\</w:t>
+        <w:t xml:space="preserve"> .\main.py -i .\</w:t>
       </w:r>
       <w:proofErr w:type="spellStart"/>
       <w:r>
@@ -8637,6 +8521,9 @@
         <w:pStyle w:val="obrzel"/>
       </w:pPr>
       <w:r>
+        <w:rPr>
+          <w:noProof/>
+        </w:rPr>
         <w:lastRenderedPageBreak/>
         <w:drawing>
           <wp:inline distT="0" distB="0" distL="0" distR="0" wp14:anchorId="0B756D8D" wp14:editId="7E89E9B9">
@@ -8733,6 +8620,9 @@
         <w:keepNext/>
       </w:pPr>
       <w:r>
+        <w:rPr>
+          <w:noProof/>
+        </w:rPr>
         <w:drawing>
           <wp:inline distT="0" distB="0" distL="0" distR="0" wp14:anchorId="4C1AC673" wp14:editId="0F24F325">
             <wp:extent cx="4513994" cy="3384467"/>
@@ -8855,18 +8745,13 @@
         <w:jc w:val="left"/>
       </w:pPr>
       <w:proofErr w:type="spellStart"/>
-      <w:proofErr w:type="gramStart"/>
       <w:r>
         <w:lastRenderedPageBreak/>
         <w:t>py</w:t>
       </w:r>
       <w:proofErr w:type="spellEnd"/>
       <w:r>
-        <w:t xml:space="preserve"> .</w:t>
-      </w:r>
-      <w:proofErr w:type="gramEnd"/>
-      <w:r>
-        <w:t>\main.py -c .\</w:t>
+        <w:t xml:space="preserve"> .\main.py -c .\</w:t>
       </w:r>
       <w:proofErr w:type="spellStart"/>
       <w:r>
@@ -8899,17 +8784,12 @@
         <w:jc w:val="left"/>
       </w:pPr>
       <w:proofErr w:type="spellStart"/>
-      <w:proofErr w:type="gramStart"/>
       <w:r>
         <w:t>py</w:t>
       </w:r>
       <w:proofErr w:type="spellEnd"/>
       <w:r>
-        <w:t xml:space="preserve"> .</w:t>
-      </w:r>
-      <w:proofErr w:type="gramEnd"/>
-      <w:r>
-        <w:t>\main.py -i .\</w:t>
+        <w:t xml:space="preserve"> .\main.py -i .\</w:t>
       </w:r>
       <w:proofErr w:type="spellStart"/>
       <w:r>
@@ -8942,6 +8822,9 @@
         <w:pStyle w:val="obrzel"/>
       </w:pPr>
       <w:r>
+        <w:rPr>
+          <w:noProof/>
+        </w:rPr>
         <w:drawing>
           <wp:inline distT="0" distB="0" distL="0" distR="0" wp14:anchorId="570B68CB" wp14:editId="73ED9FA1">
             <wp:extent cx="1841468" cy="2677885"/>
@@ -9002,6 +8885,9 @@
         <w:pStyle w:val="obrzel"/>
       </w:pPr>
       <w:r>
+        <w:rPr>
+          <w:noProof/>
+        </w:rPr>
         <w:drawing>
           <wp:inline distT="0" distB="0" distL="0" distR="0" wp14:anchorId="559E28F7" wp14:editId="7D751DCA">
             <wp:extent cx="5575300" cy="4180205"/>

</xml_diff>